<commit_message>
modificacion de desgloce de horarios para docetes
</commit_message>
<xml_diff>
--- a/Doctos/sapce_pantallas.docx
+++ b/Doctos/sapce_pantallas.docx
@@ -98,7 +98,8 @@
       </w:pPr>
       <w:r>
         <w:rPr>
-          <w:lang w:val="es-ES"/>
+          <w:noProof/>
+          <w:lang w:eastAsia="es-MX"/>
         </w:rPr>
         <w:drawing>
           <wp:inline distT="0" distB="0" distL="0" distR="0" wp14:anchorId="6B57E37C" wp14:editId="2EEFCBC4">
@@ -172,7 +173,8 @@
       </w:pPr>
       <w:r>
         <w:rPr>
-          <w:lang w:val="es-ES"/>
+          <w:noProof/>
+          <w:lang w:eastAsia="es-MX"/>
         </w:rPr>
         <w:drawing>
           <wp:inline distT="0" distB="0" distL="0" distR="0" wp14:anchorId="13CBA480" wp14:editId="178D3D4E">
@@ -248,7 +250,8 @@
       </w:pPr>
       <w:r>
         <w:rPr>
-          <w:lang w:val="es-ES"/>
+          <w:noProof/>
+          <w:lang w:eastAsia="es-MX"/>
         </w:rPr>
         <w:drawing>
           <wp:inline distT="0" distB="0" distL="0" distR="0" wp14:anchorId="38EE3532" wp14:editId="4D35FA0E">
@@ -322,7 +325,8 @@
       </w:pPr>
       <w:r>
         <w:rPr>
-          <w:lang w:val="es-ES"/>
+          <w:noProof/>
+          <w:lang w:eastAsia="es-MX"/>
         </w:rPr>
         <w:drawing>
           <wp:inline distT="0" distB="0" distL="0" distR="0" wp14:anchorId="317BF840" wp14:editId="68A928D3">
@@ -396,7 +400,8 @@
       </w:pPr>
       <w:r>
         <w:rPr>
-          <w:lang w:val="es-ES"/>
+          <w:noProof/>
+          <w:lang w:eastAsia="es-MX"/>
         </w:rPr>
         <w:drawing>
           <wp:inline distT="0" distB="0" distL="0" distR="0" wp14:anchorId="4E4A9C67" wp14:editId="632AAD6D">
@@ -470,7 +475,8 @@
       </w:pPr>
       <w:r>
         <w:rPr>
-          <w:lang w:val="es-ES"/>
+          <w:noProof/>
+          <w:lang w:eastAsia="es-MX"/>
         </w:rPr>
         <w:drawing>
           <wp:inline distT="0" distB="0" distL="0" distR="0" wp14:anchorId="1A5D41B3" wp14:editId="0D512C7A">
@@ -552,7 +558,8 @@
       </w:pPr>
       <w:r>
         <w:rPr>
-          <w:lang w:val="es-ES"/>
+          <w:noProof/>
+          <w:lang w:eastAsia="es-MX"/>
         </w:rPr>
         <w:drawing>
           <wp:inline distT="0" distB="0" distL="0" distR="0" wp14:anchorId="0DEC37C0" wp14:editId="05CBA2C2">
@@ -694,7 +701,8 @@
       </w:pPr>
       <w:r>
         <w:rPr>
-          <w:lang w:val="es-ES"/>
+          <w:noProof/>
+          <w:lang w:eastAsia="es-MX"/>
         </w:rPr>
         <w:drawing>
           <wp:inline distT="0" distB="0" distL="0" distR="0" wp14:anchorId="627908F8" wp14:editId="0C8B5A69">
@@ -768,7 +776,8 @@
       </w:pPr>
       <w:r>
         <w:rPr>
-          <w:lang w:val="es-ES"/>
+          <w:noProof/>
+          <w:lang w:eastAsia="es-MX"/>
         </w:rPr>
         <w:drawing>
           <wp:inline distT="0" distB="0" distL="0" distR="0" wp14:anchorId="5A625F01" wp14:editId="499C67DA">
@@ -795,6 +804,67 @@
                     <a:xfrm>
                       <a:off x="0" y="0"/>
                       <a:ext cx="7052310" cy="2329815"/>
+                    </a:xfrm>
+                    <a:prstGeom prst="rect">
+                      <a:avLst/>
+                    </a:prstGeom>
+                  </pic:spPr>
+                </pic:pic>
+              </a:graphicData>
+            </a:graphic>
+          </wp:inline>
+        </w:drawing>
+      </w:r>
+    </w:p>
+    <w:p>
+      <w:pPr>
+        <w:rPr>
+          <w:lang w:val="es-ES"/>
+        </w:rPr>
+      </w:pPr>
+      <w:r>
+        <w:rPr>
+          <w:lang w:val="es-ES"/>
+        </w:rPr>
+        <w:br w:type="page"/>
+      </w:r>
+    </w:p>
+    <w:p>
+      <w:pPr>
+        <w:rPr>
+          <w:lang w:val="es-ES"/>
+        </w:rPr>
+      </w:pPr>
+      <w:r>
+        <w:rPr>
+          <w:lang w:val="es-ES"/>
+        </w:rPr>
+        <w:lastRenderedPageBreak/>
+        <w:drawing>
+          <wp:inline distT="0" distB="0" distL="0" distR="0" wp14:anchorId="34620E25" wp14:editId="74D97394">
+            <wp:extent cx="7052310" cy="5396865"/>
+            <wp:effectExtent l="0" t="0" r="0" b="0"/>
+            <wp:docPr id="12" name="Imagen 12"/>
+            <wp:cNvGraphicFramePr>
+              <a:graphicFrameLocks xmlns:a="http://schemas.openxmlformats.org/drawingml/2006/main" noChangeAspect="1"/>
+            </wp:cNvGraphicFramePr>
+            <a:graphic xmlns:a="http://schemas.openxmlformats.org/drawingml/2006/main">
+              <a:graphicData uri="http://schemas.openxmlformats.org/drawingml/2006/picture">
+                <pic:pic xmlns:pic="http://schemas.openxmlformats.org/drawingml/2006/picture">
+                  <pic:nvPicPr>
+                    <pic:cNvPr id="1" name=""/>
+                    <pic:cNvPicPr/>
+                  </pic:nvPicPr>
+                  <pic:blipFill>
+                    <a:blip r:embed="rId15"/>
+                    <a:stretch>
+                      <a:fillRect/>
+                    </a:stretch>
+                  </pic:blipFill>
+                  <pic:spPr>
+                    <a:xfrm>
+                      <a:off x="0" y="0"/>
+                      <a:ext cx="7052310" cy="5396865"/>
                     </a:xfrm>
                     <a:prstGeom prst="rect">
                       <a:avLst/>

</xml_diff>